<commit_message>
Proper bib export & more notes
</commit_message>
<xml_diff>
--- a/Draft 1.docx
+++ b/Draft 1.docx
@@ -67,45 +67,40 @@
         <w:t>other</w:t>
       </w:r>
       <w:r>
+        <w:t xml:space="preserve">. </w:t>
+      </w:r>
+    </w:p>
+    <w:p>
+      <w:pPr>
+        <w:pStyle w:val="Heading3"/>
+      </w:pPr>
+      <w:r>
+        <w:t>GPU Algorithms</w:t>
+      </w:r>
+    </w:p>
+    <w:p>
+      <w:r>
+        <w:t xml:space="preserve">As GPUs have gotten faster and more programmable over time, many GPU implementations of mesh simplification algorithms have written and improved upon to take advantage of the major </w:t>
+      </w:r>
+      <w:r>
+        <w:t>parallelised</w:t>
+      </w:r>
+      <w:r>
+        <w:t xml:space="preserve"> </w:t>
+      </w:r>
+      <w:r>
+        <w:t>performance advantages of GPU execution on large data sets like multimillion polygon meshes.</w:t>
+      </w:r>
+    </w:p>
+    <w:p>
+      <w:r>
+        <w:t>These algorithms have a dramatic time cost decrease compared to their CPU based implementations, especially on large meshes, making real-time simplification possible</w:t>
+      </w:r>
+      <w:r>
         <w:t>.</w:t>
       </w:r>
     </w:p>
     <w:p>
-      <w:r>
-        <w:t xml:space="preserve">As </w:t>
-      </w:r>
-    </w:p>
-    <w:p>
-      <w:pPr>
-        <w:pStyle w:val="Heading3"/>
-      </w:pPr>
-      <w:r>
-        <w:t>GPU Algorithms</w:t>
-      </w:r>
-    </w:p>
-    <w:p>
-      <w:r>
-        <w:t xml:space="preserve">As GPUs have gotten faster and more programmable over time, many GPU implementations of mesh simplification algorithms have written and improved upon to take advantage of the major </w:t>
-      </w:r>
-      <w:r>
-        <w:t>parallelised</w:t>
-      </w:r>
-      <w:r>
-        <w:t xml:space="preserve"> </w:t>
-      </w:r>
-      <w:r>
-        <w:t>performance advantages of GPU execution on large data sets like multimillion polygon meshes.</w:t>
-      </w:r>
-    </w:p>
-    <w:p>
-      <w:r>
-        <w:t>These algorithms have a dramatic time cost decrease compared to their CPU based implementations, especially on large meshes, making real-time simplification possible</w:t>
-      </w:r>
-      <w:r>
-        <w:t>.</w:t>
-      </w:r>
-    </w:p>
-    <w:p>
       <w:proofErr w:type="gramStart"/>
       <w:r>
         <w:t>All of</w:t>
@@ -124,13 +119,24 @@
       <w:r>
         <w:t xml:space="preserve">What there is a lack of research on is generated and terrain </w:t>
       </w:r>
+      <w:r>
+        <w:t>geometry in</w:t>
+      </w:r>
+      <w:r>
+        <w:t xml:space="preserve"> respect to a </w:t>
+      </w:r>
       <w:proofErr w:type="gramStart"/>
       <w:r>
-        <w:t>geometry  in</w:t>
+        <w:t>games</w:t>
       </w:r>
       <w:proofErr w:type="gramEnd"/>
       <w:r>
-        <w:t xml:space="preserve"> respect to a games application.</w:t>
+        <w:t xml:space="preserve"> application.</w:t>
+      </w:r>
+    </w:p>
+    <w:p>
+      <w:r>
+        <w:t>The reason why there may be a lack of research on could be because to reducing the geometry of a generate mesh is simple if you can control the resolution of the generation, just generate a lower resolution mesh. However, higher quality results should be achievable using simplification algorithms</w:t>
       </w:r>
     </w:p>
     <w:p>
@@ -174,9 +180,8 @@
           <w:numId w:val="1"/>
         </w:numPr>
       </w:pPr>
-      <w:commentRangeStart w:id="1"/>
-      <w:r>
-        <w:t>Algorithm A should run faster than algorithm B</w:t>
+      <w:r>
+        <w:t>Algorithms A and B should have a lower geometric error than a reduced resolution generated mesh</w:t>
       </w:r>
     </w:p>
     <w:p>
@@ -187,8 +192,9 @@
           <w:numId w:val="1"/>
         </w:numPr>
       </w:pPr>
-      <w:r>
-        <w:t>Algorithm B should have a lower geometric error than algorithm A</w:t>
+      <w:commentRangeStart w:id="1"/>
+      <w:r>
+        <w:t>Algorithm A should run faster than algorithm B</w:t>
       </w:r>
     </w:p>
     <w:p>
@@ -200,6 +206,18 @@
         </w:numPr>
       </w:pPr>
       <w:r>
+        <w:t>Algorithm B should have a lower geometric error than algorithm A</w:t>
+      </w:r>
+    </w:p>
+    <w:p>
+      <w:pPr>
+        <w:pStyle w:val="ListParagraph"/>
+        <w:numPr>
+          <w:ilvl w:val="0"/>
+          <w:numId w:val="1"/>
+        </w:numPr>
+      </w:pPr>
+      <w:r>
         <w:t>Algorithm A should have a better execution time per geometric error ratio than algorithm B</w:t>
       </w:r>
       <w:commentRangeEnd w:id="1"/>
@@ -215,6 +233,7 @@
         <w:pStyle w:val="Heading2"/>
       </w:pPr>
       <w:r>
+        <w:lastRenderedPageBreak/>
         <w:t>Methodology</w:t>
       </w:r>
     </w:p>
@@ -228,11 +247,7 @@
     </w:p>
     <w:p>
       <w:r>
-        <w:t xml:space="preserve">Each algorithm will be test on a control generated mesh to determine its run-to-run variance in geometric error and execution. If run to run error is high for one or both algorithms, then during </w:t>
-      </w:r>
-      <w:r>
-        <w:lastRenderedPageBreak/>
-        <w:t>main data collection, each step can be repeated and averaged together as many times as needed to be confident.</w:t>
+        <w:t>Each algorithm will be test on a control generated mesh to determine its run-to-run variance in geometric error and execution. If run to run error is high for one or both algorithms, then during main data collection, each step can be repeated and averaged together as many times as needed to be confident.</w:t>
       </w:r>
     </w:p>
     <w:p>
@@ -245,12 +260,44 @@
     </w:p>
     <w:p>
       <w:r>
-        <w:t>To acquire data to answer each hypothesis, it will start by generating a terrain mesh. The seed to produce this mesh will be recorded along with the starting polygon count.</w:t>
-      </w:r>
-    </w:p>
-    <w:p>
-      <w:r>
-        <w:t>Each algorithm will then simplify the mesh to a range of steps 75%, 50% and 25% of the original polygon count.</w:t>
+        <w:t xml:space="preserve">To acquire data to answer each hypothesis, it will start by generating a </w:t>
+      </w:r>
+      <w:r>
+        <w:t xml:space="preserve">high-resolution </w:t>
+      </w:r>
+      <w:r>
+        <w:t>terrain mesh</w:t>
+      </w:r>
+      <w:r>
+        <w:t xml:space="preserve"> at a specific polygon count (100k triangles)</w:t>
+      </w:r>
+      <w:r>
+        <w:t>. The seed to produce this mesh will be recorded</w:t>
+      </w:r>
+      <w:r>
+        <w:t>.</w:t>
+      </w:r>
+    </w:p>
+    <w:p>
+      <w:r>
+        <w:t>Each algorithm will then simplify the</w:t>
+      </w:r>
+      <w:r>
+        <w:t xml:space="preserve"> high-resolution</w:t>
+      </w:r>
+      <w:r>
+        <w:t xml:space="preserve"> mesh to a range of steps 75%, 50% and 25% of the original polygon count.</w:t>
+      </w:r>
+    </w:p>
+    <w:p>
+      <w:r>
+        <w:t xml:space="preserve">The same will be done by the generation algorithm by </w:t>
+      </w:r>
+      <w:r>
+        <w:t xml:space="preserve">making it regenerated the mesh at </w:t>
+      </w:r>
+      <w:r>
+        <w:t>75%, 50% and 25% of the original polygon count.</w:t>
       </w:r>
     </w:p>
     <w:p>
@@ -288,6 +335,14 @@
       </w:r>
       <w:r>
         <w:t xml:space="preserve"> Geometric Deviation.</w:t>
+      </w:r>
+      <w:r>
+        <w:t xml:space="preserve"> </w:t>
+      </w:r>
+    </w:p>
+    <w:p>
+      <w:r>
+        <w:t>The geometric error of each algorithm will also be compared to running the generation algorithm at a lower resolution.</w:t>
       </w:r>
     </w:p>
     <w:sectPr>
@@ -363,7 +418,7 @@
   <w:abstractNum w:abstractNumId="0" w15:restartNumberingAfterBreak="0">
     <w:nsid w:val="61FF49BB"/>
     <w:multiLevelType w:val="hybridMultilevel"/>
-    <w:tmpl w:val="BB16CCB0"/>
+    <w:tmpl w:val="88209A60"/>
     <w:lvl w:ilvl="0" w:tplc="08090001">
       <w:start w:val="1"/>
       <w:numFmt w:val="bullet"/>

</xml_diff>